<commit_message>
- updated read me doc, - removed calibration echo in main exp (button presses now only record PFI, w/o changing params)
</commit_message>
<xml_diff>
--- a/How to use PFI-BCI scripts.docx
+++ b/How to use PFI-BCI scripts.docx
@@ -6,21 +6,371 @@
       <w:pPr>
         <w:rPr>
           <w:b/>
+        </w:rPr>
+      </w:pPr>
+      <w:proofErr w:type="spellStart"/>
+      <w:r>
+        <w:rPr>
+          <w:b/>
+        </w:rPr>
+        <w:t>Run_experiment</w:t>
+      </w:r>
+      <w:r>
+        <w:rPr>
+          <w:b/>
+        </w:rPr>
+        <w:t>.m</w:t>
+      </w:r>
+      <w:proofErr w:type="spellEnd"/>
+    </w:p>
+    <w:p>
+      <w:r>
+        <w:t>3 modes</w:t>
+      </w:r>
+      <w:r>
+        <w:t xml:space="preserve"> available from the menu displayed in the PTB window</w:t>
+      </w:r>
+      <w:r>
+        <w:t xml:space="preserve">: </w:t>
+      </w:r>
+    </w:p>
+    <w:p>
+      <w:r>
+        <w:t>1, Calibration:</w:t>
+      </w:r>
+    </w:p>
+    <w:p>
+      <w:pPr>
+        <w:pStyle w:val="ListParagraph"/>
+        <w:numPr>
+          <w:ilvl w:val="0"/>
+          <w:numId w:val="1"/>
+        </w:numPr>
+      </w:pPr>
+      <w:r>
+        <w:t>Use mouse to click on targets to turn on/off targets</w:t>
+      </w:r>
+    </w:p>
+    <w:p>
+      <w:pPr>
+        <w:pStyle w:val="ListParagraph"/>
+        <w:numPr>
+          <w:ilvl w:val="0"/>
+          <w:numId w:val="1"/>
+        </w:numPr>
+      </w:pPr>
+      <w:r>
+        <w:t>Left</w:t>
+      </w:r>
+      <w:r>
+        <w:t xml:space="preserve"> arrow on keyboard: decrease eccentricity</w:t>
+      </w:r>
+    </w:p>
+    <w:p>
+      <w:pPr>
+        <w:pStyle w:val="ListParagraph"/>
+        <w:numPr>
+          <w:ilvl w:val="0"/>
+          <w:numId w:val="1"/>
+        </w:numPr>
+      </w:pPr>
+      <w:r>
+        <w:t>Right arrow on keyboard: increase eccentricity</w:t>
+      </w:r>
+    </w:p>
+    <w:p>
+      <w:pPr>
+        <w:pStyle w:val="ListParagraph"/>
+        <w:numPr>
+          <w:ilvl w:val="0"/>
+          <w:numId w:val="1"/>
+        </w:numPr>
+      </w:pPr>
+      <w:r>
+        <w:t>Down arrow on keyboard: decrease background density</w:t>
+      </w:r>
+    </w:p>
+    <w:p>
+      <w:pPr>
+        <w:pStyle w:val="ListParagraph"/>
+        <w:numPr>
+          <w:ilvl w:val="0"/>
+          <w:numId w:val="1"/>
+        </w:numPr>
+      </w:pPr>
+      <w:r>
+        <w:t>Up arrow on keyboard: increase background density</w:t>
+      </w:r>
+    </w:p>
+    <w:p>
+      <w:pPr>
+        <w:pStyle w:val="ListParagraph"/>
+        <w:numPr>
+          <w:ilvl w:val="0"/>
+          <w:numId w:val="1"/>
+        </w:numPr>
+      </w:pPr>
+      <w:r>
+        <w:t>Return on keyboard: turn background on/off</w:t>
+      </w:r>
+    </w:p>
+    <w:p>
+      <w:pPr>
+        <w:pStyle w:val="ListParagraph"/>
+        <w:numPr>
+          <w:ilvl w:val="0"/>
+          <w:numId w:val="1"/>
+        </w:numPr>
+      </w:pPr>
+      <w:r>
+        <w:t>F1: decrease target size</w:t>
+      </w:r>
+    </w:p>
+    <w:p>
+      <w:pPr>
+        <w:pStyle w:val="ListParagraph"/>
+        <w:numPr>
+          <w:ilvl w:val="0"/>
+          <w:numId w:val="1"/>
+        </w:numPr>
+      </w:pPr>
+      <w:r>
+        <w:t>F2: increase target size</w:t>
+      </w:r>
+    </w:p>
+    <w:p>
+      <w:pPr>
+        <w:pStyle w:val="ListParagraph"/>
+        <w:numPr>
+          <w:ilvl w:val="0"/>
+          <w:numId w:val="1"/>
+        </w:numPr>
+      </w:pPr>
+      <w:r>
+        <w:t xml:space="preserve">F3: change target </w:t>
+      </w:r>
+      <w:proofErr w:type="spellStart"/>
+      <w:r>
+        <w:t>colour</w:t>
+      </w:r>
+      <w:proofErr w:type="spellEnd"/>
+      <w:r>
+        <w:t xml:space="preserve"> (R value)</w:t>
+      </w:r>
+    </w:p>
+    <w:p>
+      <w:pPr>
+        <w:pStyle w:val="ListParagraph"/>
+        <w:numPr>
+          <w:ilvl w:val="0"/>
+          <w:numId w:val="1"/>
+        </w:numPr>
+      </w:pPr>
+      <w:r>
+        <w:t xml:space="preserve">F4: change target </w:t>
+      </w:r>
+      <w:proofErr w:type="spellStart"/>
+      <w:r>
+        <w:t>colour</w:t>
+      </w:r>
+      <w:proofErr w:type="spellEnd"/>
+      <w:r>
+        <w:t xml:space="preserve"> (G value)</w:t>
+      </w:r>
+    </w:p>
+    <w:p>
+      <w:pPr>
+        <w:pStyle w:val="ListParagraph"/>
+        <w:numPr>
+          <w:ilvl w:val="0"/>
+          <w:numId w:val="1"/>
+        </w:numPr>
+      </w:pPr>
+      <w:r>
+        <w:t xml:space="preserve">F5: change target </w:t>
+      </w:r>
+      <w:proofErr w:type="spellStart"/>
+      <w:r>
+        <w:t>colour</w:t>
+      </w:r>
+      <w:proofErr w:type="spellEnd"/>
+      <w:r>
+        <w:t xml:space="preserve"> (B value)</w:t>
+      </w:r>
+    </w:p>
+    <w:p>
+      <w:pPr>
+        <w:pStyle w:val="ListParagraph"/>
+        <w:numPr>
+          <w:ilvl w:val="0"/>
+          <w:numId w:val="1"/>
+        </w:numPr>
+      </w:pPr>
+      <w:r>
+        <w:t>F9: change top left target frequency</w:t>
+      </w:r>
+    </w:p>
+    <w:p>
+      <w:pPr>
+        <w:pStyle w:val="ListParagraph"/>
+        <w:numPr>
+          <w:ilvl w:val="0"/>
+          <w:numId w:val="1"/>
+        </w:numPr>
+      </w:pPr>
+      <w:r>
+        <w:t>F10: change top right target frequency</w:t>
+      </w:r>
+    </w:p>
+    <w:p>
+      <w:pPr>
+        <w:pStyle w:val="ListParagraph"/>
+        <w:numPr>
+          <w:ilvl w:val="0"/>
+          <w:numId w:val="1"/>
+        </w:numPr>
+      </w:pPr>
+      <w:r>
+        <w:t>F11: change bottom left target frequency</w:t>
+      </w:r>
+    </w:p>
+    <w:p>
+      <w:pPr>
+        <w:pStyle w:val="ListParagraph"/>
+        <w:numPr>
+          <w:ilvl w:val="0"/>
+          <w:numId w:val="1"/>
+        </w:numPr>
+      </w:pPr>
+      <w:r>
+        <w:t>F12: change bottom right target frequency</w:t>
+      </w:r>
+    </w:p>
+    <w:p>
+      <w:pPr>
+        <w:pStyle w:val="ListParagraph"/>
+        <w:numPr>
+          <w:ilvl w:val="0"/>
+          <w:numId w:val="1"/>
+        </w:numPr>
+      </w:pPr>
+      <w:r>
+        <w:t>Press “Q” on key board to quit Calibration mode and back to menu.</w:t>
+      </w:r>
+      <w:r>
+        <w:t xml:space="preserve"> </w:t>
+      </w:r>
+    </w:p>
+    <w:p/>
+    <w:p>
+      <w:r>
+        <w:t>2, All targets with same frequency 15 Hz:</w:t>
+      </w:r>
+      <w:r>
+        <w:t xml:space="preserve"> (48 trials and one practice)</w:t>
+      </w:r>
+    </w:p>
+    <w:p>
+      <w:pPr>
+        <w:pStyle w:val="ListParagraph"/>
+        <w:numPr>
+          <w:ilvl w:val="0"/>
+          <w:numId w:val="1"/>
+        </w:numPr>
+      </w:pPr>
+      <w:r>
+        <w:t>Press “Q” on key</w:t>
+      </w:r>
+      <w:r>
+        <w:t xml:space="preserve">board to quit Calibration mode and back to menu. </w:t>
+      </w:r>
+    </w:p>
+    <w:p/>
+    <w:p>
+      <w:r>
+        <w:t>3, four targets with different frequencies:</w:t>
+      </w:r>
+    </w:p>
+    <w:p>
+      <w:pPr>
+        <w:pStyle w:val="ListParagraph"/>
+        <w:numPr>
+          <w:ilvl w:val="0"/>
+          <w:numId w:val="1"/>
+        </w:numPr>
+      </w:pPr>
+      <w:r>
+        <w:t>As above</w:t>
+      </w:r>
+    </w:p>
+    <w:p>
+      <w:r>
+        <w:t>In menu mode: press “ESC” on keyboard to quit program.</w:t>
+      </w:r>
+    </w:p>
+    <w:p>
+      <w:r>
+        <w:t xml:space="preserve">To hard abort (in case of failure/freeze) press </w:t>
+      </w:r>
+      <w:proofErr w:type="spellStart"/>
+      <w:r>
+        <w:t>ctrl+c</w:t>
+      </w:r>
+      <w:proofErr w:type="spellEnd"/>
+      <w:r>
+        <w:t xml:space="preserve"> repeatedly (this cancels running scripts). Then hold </w:t>
+      </w:r>
+      <w:proofErr w:type="spellStart"/>
+      <w:r>
+        <w:t>Ctrl+alt+del</w:t>
+      </w:r>
+      <w:proofErr w:type="spellEnd"/>
+      <w:r>
+        <w:t xml:space="preserve"> to bring up task manager, where you can close the PTB open window.</w:t>
+      </w:r>
+    </w:p>
+    <w:p/>
+    <w:p/>
+    <w:p/>
+    <w:p/>
+    <w:p/>
+    <w:p/>
+    <w:p>
+      <w:pPr>
+        <w:rPr>
+          <w:b/>
+          <w:i/>
+          <w:iCs/>
           <w:sz w:val="32"/>
         </w:rPr>
       </w:pPr>
       <w:r>
         <w:rPr>
           <w:b/>
+          <w:i/>
+          <w:iCs/>
           <w:sz w:val="32"/>
         </w:rPr>
-        <w:t xml:space="preserve"> </w:t>
-      </w:r>
-      <w:r>
+        <w:lastRenderedPageBreak/>
+        <w:t>BCI specifics (Monash Biomedical Imaging only)</w:t>
+      </w:r>
+    </w:p>
+    <w:p>
+      <w:pPr>
         <w:rPr>
           <w:b/>
+          <w:i/>
+          <w:iCs/>
           <w:sz w:val="32"/>
         </w:rPr>
+      </w:pPr>
+      <w:r>
+        <w:rPr>
+          <w:b/>
+          <w:i/>
+          <w:iCs/>
+          <w:sz w:val="32"/>
+        </w:rPr>
         <w:t>On EEG laptop</w:t>
       </w:r>
     </w:p>
@@ -28,11 +378,15 @@
       <w:pPr>
         <w:rPr>
           <w:b/>
+          <w:i/>
+          <w:iCs/>
         </w:rPr>
       </w:pPr>
       <w:r>
         <w:rPr>
           <w:b/>
+          <w:i/>
+          <w:iCs/>
         </w:rPr>
         <w:t xml:space="preserve">Open Brain Vision Recorder, ensure your </w:t>
       </w:r>
@@ -40,6 +394,8 @@
       <w:r>
         <w:rPr>
           <w:b/>
+          <w:i/>
+          <w:iCs/>
         </w:rPr>
         <w:t>wrksp</w:t>
       </w:r>
@@ -47,6 +403,8 @@
       <w:r>
         <w:rPr>
           <w:b/>
+          <w:i/>
+          <w:iCs/>
         </w:rPr>
         <w:t xml:space="preserve"> file is loaded.</w:t>
       </w:r>
@@ -58,14 +416,26 @@
           <w:ilvl w:val="0"/>
           <w:numId w:val="5"/>
         </w:numPr>
-      </w:pPr>
-      <w:r>
+        <w:rPr>
+          <w:i/>
+          <w:iCs/>
+        </w:rPr>
+      </w:pPr>
+      <w:r>
+        <w:rPr>
+          <w:i/>
+          <w:iCs/>
+        </w:rPr>
         <w:t>Ensure that remote data access is enabled (Preferences-&gt;Configurations-&gt; check the box)</w:t>
       </w:r>
     </w:p>
     <w:p>
       <w:pPr>
         <w:pStyle w:val="ListParagraph"/>
+        <w:rPr>
+          <w:i/>
+          <w:iCs/>
+        </w:rPr>
       </w:pPr>
     </w:p>
     <w:p>
@@ -75,24 +445,48 @@
           <w:ilvl w:val="0"/>
           <w:numId w:val="4"/>
         </w:numPr>
-      </w:pPr>
-      <w:r>
+        <w:rPr>
+          <w:i/>
+          <w:iCs/>
+        </w:rPr>
+      </w:pPr>
+      <w:r>
+        <w:rPr>
+          <w:i/>
+          <w:iCs/>
+        </w:rPr>
         <w:t xml:space="preserve">Navigate to </w:t>
       </w:r>
       <w:proofErr w:type="spellStart"/>
       <w:r>
+        <w:rPr>
+          <w:i/>
+          <w:iCs/>
+        </w:rPr>
         <w:t>BCIlabdev</w:t>
       </w:r>
       <w:proofErr w:type="spellEnd"/>
       <w:r>
+        <w:rPr>
+          <w:i/>
+          <w:iCs/>
+        </w:rPr>
         <w:t xml:space="preserve"> on desktop, open mytesting3.m in </w:t>
       </w:r>
       <w:proofErr w:type="spellStart"/>
       <w:r>
+        <w:rPr>
+          <w:i/>
+          <w:iCs/>
+        </w:rPr>
         <w:t>Matlab</w:t>
       </w:r>
       <w:proofErr w:type="spellEnd"/>
       <w:r>
+        <w:rPr>
+          <w:i/>
+          <w:iCs/>
+        </w:rPr>
         <w:t>. Then run with participant name as input (when prompted).</w:t>
       </w:r>
     </w:p>
@@ -101,394 +495,6 @@
         <w:pStyle w:val="ListParagraph"/>
       </w:pPr>
     </w:p>
-    <w:p>
-      <w:pPr>
-        <w:rPr>
-          <w:b/>
-          <w:sz w:val="24"/>
-          <w:szCs w:val="24"/>
-        </w:rPr>
-      </w:pPr>
-      <w:r>
-        <w:rPr>
-          <w:b/>
-          <w:sz w:val="32"/>
-        </w:rPr>
-        <w:t>On EEG Stim</w:t>
-      </w:r>
-    </w:p>
-    <w:p>
-      <w:pPr>
-        <w:rPr>
-          <w:b/>
-        </w:rPr>
-      </w:pPr>
-      <w:r>
-        <w:rPr>
-          <w:b/>
-        </w:rPr>
-        <w:t xml:space="preserve">Open </w:t>
-      </w:r>
-      <w:r>
-        <w:rPr>
-          <w:b/>
-        </w:rPr>
-        <w:t>Ck_modi_EEGRoom2017</w:t>
-      </w:r>
-      <w:r>
-        <w:rPr>
-          <w:b/>
-        </w:rPr>
-        <w:t xml:space="preserve"> on desktop</w:t>
-      </w:r>
-      <w:r>
-        <w:rPr>
-          <w:b/>
-        </w:rPr>
-        <w:t xml:space="preserve">, </w:t>
-      </w:r>
-    </w:p>
-    <w:p>
-      <w:pPr>
-        <w:rPr>
-          <w:b/>
-        </w:rPr>
-      </w:pPr>
-      <w:r>
-        <w:rPr>
-          <w:b/>
-        </w:rPr>
-        <w:t>R</w:t>
-      </w:r>
-      <w:r>
-        <w:rPr>
-          <w:b/>
-        </w:rPr>
-        <w:t xml:space="preserve">un </w:t>
-      </w:r>
-      <w:proofErr w:type="spellStart"/>
-      <w:r>
-        <w:rPr>
-          <w:b/>
-        </w:rPr>
-        <w:t>Chunkai_run_exp.m</w:t>
-      </w:r>
-      <w:proofErr w:type="spellEnd"/>
-    </w:p>
-    <w:p>
-      <w:r>
-        <w:t xml:space="preserve">3 modes: </w:t>
-      </w:r>
-    </w:p>
-    <w:p>
-      <w:r>
-        <w:t>1, Calibration:</w:t>
-      </w:r>
-    </w:p>
-    <w:p>
-      <w:pPr>
-        <w:pStyle w:val="ListParagraph"/>
-        <w:numPr>
-          <w:ilvl w:val="0"/>
-          <w:numId w:val="1"/>
-        </w:numPr>
-      </w:pPr>
-      <w:r>
-        <w:t>Use mouse to click on targets to turn on/off targets</w:t>
-      </w:r>
-    </w:p>
-    <w:p>
-      <w:pPr>
-        <w:pStyle w:val="ListParagraph"/>
-        <w:numPr>
-          <w:ilvl w:val="0"/>
-          <w:numId w:val="1"/>
-        </w:numPr>
-      </w:pPr>
-      <w:r>
-        <w:t>Left</w:t>
-      </w:r>
-      <w:r>
-        <w:t xml:space="preserve"> arrow on keyboard: decrease eccentricity</w:t>
-      </w:r>
-    </w:p>
-    <w:p>
-      <w:pPr>
-        <w:pStyle w:val="ListParagraph"/>
-        <w:numPr>
-          <w:ilvl w:val="0"/>
-          <w:numId w:val="1"/>
-        </w:numPr>
-      </w:pPr>
-      <w:r>
-        <w:t>Right arrow on keyboard: increase eccentricity</w:t>
-      </w:r>
-    </w:p>
-    <w:p>
-      <w:pPr>
-        <w:pStyle w:val="ListParagraph"/>
-        <w:numPr>
-          <w:ilvl w:val="0"/>
-          <w:numId w:val="1"/>
-        </w:numPr>
-      </w:pPr>
-      <w:r>
-        <w:t>Down arrow on keyboard: decrease background density</w:t>
-      </w:r>
-    </w:p>
-    <w:p>
-      <w:pPr>
-        <w:pStyle w:val="ListParagraph"/>
-        <w:numPr>
-          <w:ilvl w:val="0"/>
-          <w:numId w:val="1"/>
-        </w:numPr>
-      </w:pPr>
-      <w:r>
-        <w:t>Up arrow on keyboard: increase background density</w:t>
-      </w:r>
-    </w:p>
-    <w:p>
-      <w:pPr>
-        <w:pStyle w:val="ListParagraph"/>
-        <w:numPr>
-          <w:ilvl w:val="0"/>
-          <w:numId w:val="1"/>
-        </w:numPr>
-      </w:pPr>
-      <w:r>
-        <w:t>Return on keyboard: turn background on/off</w:t>
-      </w:r>
-    </w:p>
-    <w:p>
-      <w:pPr>
-        <w:pStyle w:val="ListParagraph"/>
-        <w:numPr>
-          <w:ilvl w:val="0"/>
-          <w:numId w:val="1"/>
-        </w:numPr>
-      </w:pPr>
-      <w:r>
-        <w:t>F1: decrease target size</w:t>
-      </w:r>
-    </w:p>
-    <w:p>
-      <w:pPr>
-        <w:pStyle w:val="ListParagraph"/>
-        <w:numPr>
-          <w:ilvl w:val="0"/>
-          <w:numId w:val="1"/>
-        </w:numPr>
-      </w:pPr>
-      <w:r>
-        <w:t>F2: increase target size</w:t>
-      </w:r>
-    </w:p>
-    <w:p>
-      <w:pPr>
-        <w:pStyle w:val="ListParagraph"/>
-        <w:numPr>
-          <w:ilvl w:val="0"/>
-          <w:numId w:val="1"/>
-        </w:numPr>
-      </w:pPr>
-      <w:r>
-        <w:t xml:space="preserve">F3: change target </w:t>
-      </w:r>
-      <w:proofErr w:type="spellStart"/>
-      <w:r>
-        <w:t>colour</w:t>
-      </w:r>
-      <w:proofErr w:type="spellEnd"/>
-      <w:r>
-        <w:t xml:space="preserve"> (R value)</w:t>
-      </w:r>
-    </w:p>
-    <w:p>
-      <w:pPr>
-        <w:pStyle w:val="ListParagraph"/>
-        <w:numPr>
-          <w:ilvl w:val="0"/>
-          <w:numId w:val="1"/>
-        </w:numPr>
-      </w:pPr>
-      <w:r>
-        <w:t xml:space="preserve">F4: change target </w:t>
-      </w:r>
-      <w:proofErr w:type="spellStart"/>
-      <w:r>
-        <w:t>colour</w:t>
-      </w:r>
-      <w:proofErr w:type="spellEnd"/>
-      <w:r>
-        <w:t xml:space="preserve"> (G value)</w:t>
-      </w:r>
-    </w:p>
-    <w:p>
-      <w:pPr>
-        <w:pStyle w:val="ListParagraph"/>
-        <w:numPr>
-          <w:ilvl w:val="0"/>
-          <w:numId w:val="1"/>
-        </w:numPr>
-      </w:pPr>
-      <w:r>
-        <w:t xml:space="preserve">F5: change target </w:t>
-      </w:r>
-      <w:proofErr w:type="spellStart"/>
-      <w:r>
-        <w:t>colour</w:t>
-      </w:r>
-      <w:proofErr w:type="spellEnd"/>
-      <w:r>
-        <w:t xml:space="preserve"> (B value)</w:t>
-      </w:r>
-    </w:p>
-    <w:p>
-      <w:pPr>
-        <w:pStyle w:val="ListParagraph"/>
-        <w:numPr>
-          <w:ilvl w:val="0"/>
-          <w:numId w:val="1"/>
-        </w:numPr>
-      </w:pPr>
-      <w:r>
-        <w:t>F9: change top left target frequency</w:t>
-      </w:r>
-    </w:p>
-    <w:p>
-      <w:pPr>
-        <w:pStyle w:val="ListParagraph"/>
-        <w:numPr>
-          <w:ilvl w:val="0"/>
-          <w:numId w:val="1"/>
-        </w:numPr>
-      </w:pPr>
-      <w:r>
-        <w:t>F10: change top right target frequency</w:t>
-      </w:r>
-    </w:p>
-    <w:p>
-      <w:pPr>
-        <w:pStyle w:val="ListParagraph"/>
-        <w:numPr>
-          <w:ilvl w:val="0"/>
-          <w:numId w:val="1"/>
-        </w:numPr>
-      </w:pPr>
-      <w:r>
-        <w:t>F11: change bottom left target frequency</w:t>
-      </w:r>
-    </w:p>
-    <w:p>
-      <w:pPr>
-        <w:pStyle w:val="ListParagraph"/>
-        <w:numPr>
-          <w:ilvl w:val="0"/>
-          <w:numId w:val="1"/>
-        </w:numPr>
-      </w:pPr>
-      <w:r>
-        <w:t>F12: change bottom right target frequency</w:t>
-      </w:r>
-    </w:p>
-    <w:p>
-      <w:pPr>
-        <w:pStyle w:val="ListParagraph"/>
-        <w:numPr>
-          <w:ilvl w:val="0"/>
-          <w:numId w:val="1"/>
-        </w:numPr>
-      </w:pPr>
-      <w:r>
-        <w:t>Press “Q” on key board to quit Calibration mode and back to menu.</w:t>
-      </w:r>
-      <w:r>
-        <w:t xml:space="preserve"> </w:t>
-      </w:r>
-    </w:p>
-    <w:p/>
-    <w:p>
-      <w:r>
-        <w:t>2, All targets with same frequency 15 Hz:</w:t>
-      </w:r>
-      <w:r>
-        <w:t xml:space="preserve"> (48 trials and one practice)</w:t>
-      </w:r>
-    </w:p>
-    <w:p>
-      <w:pPr>
-        <w:pStyle w:val="ListParagraph"/>
-        <w:numPr>
-          <w:ilvl w:val="0"/>
-          <w:numId w:val="1"/>
-        </w:numPr>
-      </w:pPr>
-      <w:r>
-        <w:t>Note, above keys are not disabled (ensure participant knows this and does not press anything).</w:t>
-      </w:r>
-    </w:p>
-    <w:p>
-      <w:pPr>
-        <w:pStyle w:val="ListParagraph"/>
-        <w:numPr>
-          <w:ilvl w:val="0"/>
-          <w:numId w:val="1"/>
-        </w:numPr>
-      </w:pPr>
-      <w:r>
-        <w:t>Press “Q” on key</w:t>
-      </w:r>
-      <w:r>
-        <w:t xml:space="preserve">board to quit Calibration mode and back to menu. </w:t>
-      </w:r>
-    </w:p>
-    <w:p/>
-    <w:p>
-      <w:r>
-        <w:t>3, four targets with different frequencies:</w:t>
-      </w:r>
-    </w:p>
-    <w:p>
-      <w:pPr>
-        <w:pStyle w:val="ListParagraph"/>
-        <w:numPr>
-          <w:ilvl w:val="0"/>
-          <w:numId w:val="1"/>
-        </w:numPr>
-      </w:pPr>
-      <w:r>
-        <w:t>As above</w:t>
-      </w:r>
-    </w:p>
-    <w:p>
-      <w:r>
-        <w:lastRenderedPageBreak/>
-        <w:t>In menu mode: press “ESC” on keyboard to quit program.</w:t>
-      </w:r>
-    </w:p>
-    <w:p>
-      <w:r>
-        <w:t xml:space="preserve">To hard abort (in case of failure/freeze) press </w:t>
-      </w:r>
-      <w:proofErr w:type="spellStart"/>
-      <w:r>
-        <w:t>ctrl+c</w:t>
-      </w:r>
-      <w:proofErr w:type="spellEnd"/>
-      <w:r>
-        <w:t xml:space="preserve"> repeatedly (this cancels running scripts). Then hold </w:t>
-      </w:r>
-      <w:proofErr w:type="spellStart"/>
-      <w:r>
-        <w:t>Ctrl+alt+del</w:t>
-      </w:r>
-      <w:proofErr w:type="spellEnd"/>
-      <w:r>
-        <w:t xml:space="preserve"> to bring up task manager, where you can close the PTB open window.</w:t>
-      </w:r>
-    </w:p>
-    <w:p/>
     <w:p>
       <w:pPr>
         <w:pStyle w:val="ListParagraph"/>
@@ -1350,11 +1356,6 @@
     <w:lsdException w:name="Book Title" w:uiPriority="33" w:qFormat="1"/>
     <w:lsdException w:name="Bibliography" w:semiHidden="1" w:uiPriority="37" w:unhideWhenUsed="1"/>
     <w:lsdException w:name="TOC Heading" w:semiHidden="1" w:uiPriority="39" w:unhideWhenUsed="1" w:qFormat="1"/>
-    <w:lsdException w:name="Plain Table 5" w:semiHidden="1" w:unhideWhenUsed="1"/>
-    <w:lsdException w:name="Grid Table Light" w:semiHidden="1" w:unhideWhenUsed="1"/>
-    <w:lsdException w:name="Grid Table 1 Light" w:semiHidden="1" w:unhideWhenUsed="1"/>
-    <w:lsdException w:name="Grid Table 2" w:semiHidden="1" w:unhideWhenUsed="1"/>
-    <w:lsdException w:name="Grid Table 3" w:semiHidden="1" w:unhideWhenUsed="1"/>
     <w:lsdException w:name="Grid Table 4" w:uiPriority="49"/>
     <w:lsdException w:name="Grid Table 5 Dark" w:uiPriority="50"/>
     <w:lsdException w:name="Grid Table 6 Colorful" w:uiPriority="51"/>

</xml_diff>